<commit_message>
create view, viewmodels and several windows
</commit_message>
<xml_diff>
--- a/Documentation/dock.docx
+++ b/Documentation/dock.docx
@@ -3776,6 +3776,7 @@
           <w:ilvl w:val="0"/>
           <w:numId w:val="3"/>
         </w:numPr>
+        <w:ind w:left="0" w:firstLine="709"/>
         <w:rPr>
           <w:rFonts w:cs="Times New Roman"/>
         </w:rPr>
@@ -3800,6 +3801,7 @@
           <w:ilvl w:val="0"/>
           <w:numId w:val="3"/>
         </w:numPr>
+        <w:ind w:left="0" w:firstLine="709"/>
         <w:rPr>
           <w:rFonts w:cs="Times New Roman"/>
         </w:rPr>
@@ -3824,6 +3826,7 @@
           <w:ilvl w:val="0"/>
           <w:numId w:val="3"/>
         </w:numPr>
+        <w:ind w:left="0" w:firstLine="709"/>
         <w:rPr>
           <w:rFonts w:cs="Times New Roman"/>
         </w:rPr>
@@ -3840,6 +3843,8 @@
         </w:rPr>
         <w:t>реобразовать концептуальную модель в логическую модель в нотации реляционной алгебры;</w:t>
       </w:r>
+      <w:bookmarkStart w:id="2" w:name="_GoBack"/>
+      <w:bookmarkEnd w:id="2"/>
     </w:p>
     <w:p>
       <w:pPr>
@@ -3848,6 +3853,7 @@
           <w:ilvl w:val="0"/>
           <w:numId w:val="3"/>
         </w:numPr>
+        <w:ind w:left="0" w:firstLine="709"/>
         <w:rPr>
           <w:rFonts w:cs="Times New Roman"/>
         </w:rPr>
@@ -3872,6 +3878,7 @@
           <w:ilvl w:val="0"/>
           <w:numId w:val="3"/>
         </w:numPr>
+        <w:ind w:left="0" w:firstLine="709"/>
         <w:rPr>
           <w:rFonts w:cs="Times New Roman"/>
         </w:rPr>
@@ -3896,6 +3903,7 @@
           <w:ilvl w:val="0"/>
           <w:numId w:val="3"/>
         </w:numPr>
+        <w:ind w:left="0" w:firstLine="709"/>
         <w:rPr>
           <w:rFonts w:cs="Times New Roman"/>
         </w:rPr>
@@ -3920,6 +3928,7 @@
           <w:ilvl w:val="0"/>
           <w:numId w:val="3"/>
         </w:numPr>
+        <w:ind w:left="0" w:firstLine="709"/>
         <w:rPr>
           <w:rFonts w:cs="Times New Roman"/>
         </w:rPr>
@@ -3966,27 +3975,27 @@
         </w:numPr>
         <w:jc w:val="left"/>
       </w:pPr>
-      <w:bookmarkStart w:id="2" w:name="_Toc148881908"/>
-      <w:bookmarkStart w:id="3" w:name="_Toc151980106"/>
+      <w:bookmarkStart w:id="3" w:name="_Toc148881908"/>
+      <w:bookmarkStart w:id="4" w:name="_Toc151980106"/>
       <w:r>
         <w:lastRenderedPageBreak/>
         <w:t>Разбор и постановка задачи</w:t>
       </w:r>
-      <w:bookmarkEnd w:id="2"/>
       <w:bookmarkEnd w:id="3"/>
+      <w:bookmarkEnd w:id="4"/>
     </w:p>
     <w:p>
       <w:pPr>
         <w:pStyle w:val="2"/>
         <w:ind w:left="1134" w:hanging="425"/>
       </w:pPr>
-      <w:bookmarkStart w:id="4" w:name="_Toc148881909"/>
-      <w:bookmarkStart w:id="5" w:name="_Toc151980107"/>
+      <w:bookmarkStart w:id="5" w:name="_Toc148881909"/>
+      <w:bookmarkStart w:id="6" w:name="_Toc151980107"/>
       <w:r>
         <w:t>Аналитический обзор аналогов</w:t>
       </w:r>
-      <w:bookmarkEnd w:id="4"/>
       <w:bookmarkEnd w:id="5"/>
+      <w:bookmarkEnd w:id="6"/>
     </w:p>
     <w:p>
       <w:pPr>
@@ -4285,6 +4294,9 @@
     <w:p>
       <w:pPr>
         <w:pStyle w:val="a4"/>
+        <w:rPr>
+          <w:lang w:val="en-US"/>
+        </w:rPr>
       </w:pPr>
       <w:r>
         <w:t xml:space="preserve">SAP SuccessFactors – это продвинутый и инновационный продукт от компании SAP, который является лидером в области ERP-систем. Программа предоставляет полноценный HRM-функционал для работы с процессами управления персоналом и расчета заработной платы. Программа позволяет вести подбор персонала и развитие персонала, штатное расписание и структуру компании, кадровый учет с набором основных документов, планирование системы мотивации и KPI, кадровую аналитику и отчетность. Программа также имеет возможность расчета заработной платы, однако он не адаптирован к российскому законодательству и требует дополнительной настройки и </w:t>
@@ -4306,8 +4318,6 @@
         </w:rPr>
         <w:t>Интерфейс программы представлен на рисунке 11.</w:t>
       </w:r>
-      <w:bookmarkStart w:id="6" w:name="_GoBack"/>
-      <w:bookmarkEnd w:id="6"/>
     </w:p>
     <w:p>
       <w:pPr>
@@ -28196,7 +28206,7 @@
             <w:szCs w:val="28"/>
             <w:lang w:val="ru-RU"/>
           </w:rPr>
-          <w:t>8</w:t>
+          <w:t>25</w:t>
         </w:r>
         <w:r>
           <w:rPr>
@@ -30137,7 +30147,7 @@
 </file>
 
 <file path=customXml/itemProps1.xml><?xml version="1.0" encoding="utf-8"?>
-<ds:datastoreItem xmlns:ds="http://schemas.openxmlformats.org/officeDocument/2006/customXml" ds:itemID="{0F368C62-86A5-458A-A2A7-3B1E7C9EFFF9}">
+<ds:datastoreItem xmlns:ds="http://schemas.openxmlformats.org/officeDocument/2006/customXml" ds:itemID="{A9FA877C-EAAB-4E81-8DA6-F4041B2FBE1B}">
   <ds:schemaRefs>
     <ds:schemaRef ds:uri="http://schemas.openxmlformats.org/officeDocument/2006/bibliography"/>
   </ds:schemaRefs>

</xml_diff>